<commit_message>
fix image, add content
</commit_message>
<xml_diff>
--- a/4.TrienKhai-KIMHUY,QUOCKHAI.docx
+++ b/4.TrienKhai-KIMHUY,QUOCKHAI.docx
@@ -139,7 +139,47 @@
           <w:szCs w:val="28"/>
           <w:lang w:val="en-US"/>
         </w:rPr>
-        <w:t>User’tag: Lưu thông tin về tag của từng user và liên kết user với các tag.</w:t>
+        <w:t>User’</w:t>
+      </w:r>
+      <w:r>
+        <w:rPr>
+          <w:rFonts w:asciiTheme="majorHAnsi" w:eastAsia="Times New Roman" w:hAnsiTheme="majorHAnsi" w:cstheme="majorHAnsi"/>
+          <w:noProof/>
+          <w:sz w:val="28"/>
+          <w:szCs w:val="28"/>
+          <w:lang w:val="en-US"/>
+        </w:rPr>
+        <w:t xml:space="preserve">s </w:t>
+      </w:r>
+      <w:r>
+        <w:rPr>
+          <w:rFonts w:asciiTheme="majorHAnsi" w:eastAsia="Times New Roman" w:hAnsiTheme="majorHAnsi" w:cstheme="majorHAnsi"/>
+          <w:noProof/>
+          <w:sz w:val="28"/>
+          <w:szCs w:val="28"/>
+          <w:lang w:val="en-US"/>
+        </w:rPr>
+        <w:t>tag:</w:t>
+      </w:r>
+      <w:r>
+        <w:rPr>
+          <w:rFonts w:asciiTheme="majorHAnsi" w:eastAsia="Times New Roman" w:hAnsiTheme="majorHAnsi" w:cstheme="majorHAnsi"/>
+          <w:noProof/>
+          <w:sz w:val="28"/>
+          <w:szCs w:val="28"/>
+          <w:lang w:val="en-US"/>
+        </w:rPr>
+        <w:t xml:space="preserve"> </w:t>
+      </w:r>
+      <w:r>
+        <w:rPr>
+          <w:rFonts w:asciiTheme="majorHAnsi" w:eastAsia="Times New Roman" w:hAnsiTheme="majorHAnsi" w:cstheme="majorHAnsi"/>
+          <w:noProof/>
+          <w:sz w:val="28"/>
+          <w:szCs w:val="28"/>
+          <w:lang w:val="en-US"/>
+        </w:rPr>
+        <w:t xml:space="preserve"> Lưu thông tin về tag của từng user.</w:t>
       </w:r>
     </w:p>
     <w:p>
@@ -152,6 +192,33 @@
         <w:spacing w:line="24" w:lineRule="atLeast"/>
         <w:rPr>
           <w:rFonts w:asciiTheme="majorHAnsi" w:eastAsia="Times New Roman" w:hAnsiTheme="majorHAnsi" w:cstheme="majorHAnsi"/>
+          <w:noProof/>
+          <w:sz w:val="28"/>
+          <w:szCs w:val="28"/>
+          <w:lang w:val="en-US"/>
+        </w:rPr>
+      </w:pPr>
+      <w:r>
+        <w:rPr>
+          <w:rFonts w:asciiTheme="majorHAnsi" w:eastAsia="Times New Roman" w:hAnsiTheme="majorHAnsi" w:cstheme="majorHAnsi"/>
+          <w:noProof/>
+          <w:sz w:val="28"/>
+          <w:szCs w:val="28"/>
+          <w:lang w:val="en-US"/>
+        </w:rPr>
+        <w:t>User’s follow: Lưu thông tin về những tag mà user theo dõi.</w:t>
+      </w:r>
+    </w:p>
+    <w:p>
+      <w:pPr>
+        <w:pStyle w:val="ListParagraph"/>
+        <w:numPr>
+          <w:ilvl w:val="0"/>
+          <w:numId w:val="44"/>
+        </w:numPr>
+        <w:spacing w:line="24" w:lineRule="atLeast"/>
+        <w:rPr>
+          <w:rFonts w:asciiTheme="majorHAnsi" w:eastAsia="Times New Roman" w:hAnsiTheme="majorHAnsi" w:cstheme="majorHAnsi"/>
           <w:b/>
           <w:noProof/>
           <w:sz w:val="28"/>
@@ -264,7 +331,6 @@
     <w:p>
       <w:pPr>
         <w:spacing w:line="24" w:lineRule="atLeast"/>
-        <w:ind w:left="1080"/>
         <w:rPr>
           <w:rFonts w:asciiTheme="majorHAnsi" w:eastAsia="Times New Roman" w:hAnsiTheme="majorHAnsi" w:cstheme="majorHAnsi"/>
           <w:b/>
@@ -276,6 +342,8 @@
           <w:lang w:val="en-US"/>
         </w:rPr>
       </w:pPr>
+      <w:bookmarkStart w:id="0" w:name="_GoBack"/>
+      <w:bookmarkEnd w:id="0"/>
       <w:r>
         <w:rPr>
           <w:rFonts w:asciiTheme="majorHAnsi" w:eastAsia="Times New Roman" w:hAnsiTheme="majorHAnsi" w:cstheme="majorHAnsi"/>
@@ -288,10 +356,10 @@
           <w:lang w:val="en-US"/>
         </w:rPr>
         <w:drawing>
-          <wp:inline distT="0" distB="0" distL="0" distR="0" wp14:anchorId="7185C584" wp14:editId="33F75436">
-            <wp:extent cx="4533900" cy="3552825"/>
+          <wp:inline distT="0" distB="0" distL="0" distR="0" wp14:anchorId="5AD125FA" wp14:editId="641BC8A4">
+            <wp:extent cx="5449060" cy="3362794"/>
             <wp:effectExtent l="0" t="0" r="0" b="9525"/>
-            <wp:docPr id="1" name="Picture 1"/>
+            <wp:docPr id="8" name="Picture 8"/>
             <wp:cNvGraphicFramePr>
               <a:graphicFrameLocks xmlns:a="http://schemas.openxmlformats.org/drawingml/2006/main" noChangeAspect="1"/>
             </wp:cNvGraphicFramePr>
@@ -299,7 +367,7 @@
               <a:graphicData uri="http://schemas.openxmlformats.org/drawingml/2006/picture">
                 <pic:pic xmlns:pic="http://schemas.openxmlformats.org/drawingml/2006/picture">
                   <pic:nvPicPr>
-                    <pic:cNvPr id="1" name="createTags.PNG"/>
+                    <pic:cNvPr id="8" name="creatTags.PNG"/>
                     <pic:cNvPicPr/>
                   </pic:nvPicPr>
                   <pic:blipFill>
@@ -317,7 +385,7 @@
                   <pic:spPr>
                     <a:xfrm>
                       <a:off x="0" y="0"/>
-                      <a:ext cx="4534550" cy="3553334"/>
+                      <a:ext cx="5449060" cy="3362794"/>
                     </a:xfrm>
                     <a:prstGeom prst="rect">
                       <a:avLst/>
@@ -356,7 +424,7 @@
           <w:szCs w:val="28"/>
           <w:lang w:val="en-US"/>
         </w:rPr>
-        <w:t>Module kiểm tra tag: kiểm tra trong danh sách tag để xác nhận rằng tag chưa được tạo.</w:t>
+        <w:t>Module Webhook: Lấy thông tin từ messenger.</w:t>
       </w:r>
     </w:p>
     <w:p>
@@ -385,7 +453,7 @@
           <w:szCs w:val="28"/>
           <w:lang w:val="en-US"/>
         </w:rPr>
-        <w:t>Module lấy ID người dùng: lấy ID từ User’s IDs</w:t>
+        <w:t>Module kiểm tra tag: kiểm tra trong danh sách tag để xác nhận rằng tag chưa được tạo.</w:t>
       </w:r>
     </w:p>
     <w:p>
@@ -414,6 +482,35 @@
           <w:szCs w:val="28"/>
           <w:lang w:val="en-US"/>
         </w:rPr>
+        <w:t>Module lấy ID người dùng: lấy ID từ User’s IDs</w:t>
+      </w:r>
+    </w:p>
+    <w:p>
+      <w:pPr>
+        <w:pStyle w:val="ListParagraph"/>
+        <w:numPr>
+          <w:ilvl w:val="0"/>
+          <w:numId w:val="44"/>
+        </w:numPr>
+        <w:spacing w:line="24" w:lineRule="atLeast"/>
+        <w:rPr>
+          <w:rFonts w:asciiTheme="majorHAnsi" w:eastAsia="Times New Roman" w:hAnsiTheme="majorHAnsi" w:cstheme="majorHAnsi"/>
+          <w:iCs/>
+          <w:noProof/>
+          <w:sz w:val="28"/>
+          <w:szCs w:val="28"/>
+          <w:lang w:val="en-US"/>
+        </w:rPr>
+      </w:pPr>
+      <w:r>
+        <w:rPr>
+          <w:rFonts w:asciiTheme="majorHAnsi" w:eastAsia="Times New Roman" w:hAnsiTheme="majorHAnsi" w:cstheme="majorHAnsi"/>
+          <w:iCs/>
+          <w:noProof/>
+          <w:sz w:val="28"/>
+          <w:szCs w:val="28"/>
+          <w:lang w:val="en-US"/>
+        </w:rPr>
         <w:t>Module thêm tag: Gán tag vào ID người dùng, thêm tag vào Database</w:t>
       </w:r>
     </w:p>
@@ -462,9 +559,7 @@
     </w:p>
     <w:p>
       <w:pPr>
-        <w:pStyle w:val="ListParagraph"/>
         <w:spacing w:line="24" w:lineRule="atLeast"/>
-        <w:ind w:left="1440"/>
         <w:rPr>
           <w:rFonts w:asciiTheme="majorHAnsi" w:eastAsia="Times New Roman" w:hAnsiTheme="majorHAnsi" w:cstheme="majorHAnsi"/>
           <w:iCs/>
@@ -476,19 +571,15 @@
       </w:pPr>
       <w:r>
         <w:rPr>
-          <w:rFonts w:asciiTheme="majorHAnsi" w:eastAsia="Times New Roman" w:hAnsiTheme="majorHAnsi" w:cstheme="majorHAnsi"/>
-          <w:iCs/>
-          <w:noProof/>
-          <w:sz w:val="28"/>
-          <w:szCs w:val="28"/>
+          <w:noProof/>
           <w:lang w:val="en-US"/>
         </w:rPr>
         <w:lastRenderedPageBreak/>
         <w:drawing>
-          <wp:inline distT="0" distB="0" distL="0" distR="0" wp14:anchorId="32666DD1" wp14:editId="1E8FA85F">
-            <wp:extent cx="4353533" cy="3743847"/>
-            <wp:effectExtent l="0" t="0" r="9525" b="0"/>
-            <wp:docPr id="2" name="Picture 2"/>
+          <wp:inline distT="0" distB="0" distL="0" distR="0" wp14:anchorId="1BE860D6" wp14:editId="7F7588E0">
+            <wp:extent cx="5163271" cy="3343742"/>
+            <wp:effectExtent l="0" t="0" r="0" b="9525"/>
+            <wp:docPr id="9" name="Picture 9"/>
             <wp:cNvGraphicFramePr>
               <a:graphicFrameLocks xmlns:a="http://schemas.openxmlformats.org/drawingml/2006/main" noChangeAspect="1"/>
             </wp:cNvGraphicFramePr>
@@ -496,7 +587,7 @@
               <a:graphicData uri="http://schemas.openxmlformats.org/drawingml/2006/picture">
                 <pic:pic xmlns:pic="http://schemas.openxmlformats.org/drawingml/2006/picture">
                   <pic:nvPicPr>
-                    <pic:cNvPr id="2" name="removeTags.PNG"/>
+                    <pic:cNvPr id="9" name="removeTags.PNG"/>
                     <pic:cNvPicPr/>
                   </pic:nvPicPr>
                   <pic:blipFill>
@@ -514,7 +605,7 @@
                   <pic:spPr>
                     <a:xfrm>
                       <a:off x="0" y="0"/>
-                      <a:ext cx="4353533" cy="3743847"/>
+                      <a:ext cx="5163271" cy="3343742"/>
                     </a:xfrm>
                     <a:prstGeom prst="rect">
                       <a:avLst/>
@@ -553,7 +644,18 @@
           <w:szCs w:val="28"/>
           <w:lang w:val="en-US"/>
         </w:rPr>
-        <w:t>Module kiểm tra tag: kiểm tra trong danh sách tag để xác nhận rằng tag chưa được tạo.</w:t>
+        <w:t>Module Webhook: Lấy thông tin từ messenger.</w:t>
+      </w:r>
+      <w:r>
+        <w:rPr>
+          <w:rFonts w:asciiTheme="majorHAnsi" w:eastAsia="Times New Roman" w:hAnsiTheme="majorHAnsi" w:cstheme="majorHAnsi"/>
+          <w:iCs/>
+          <w:noProof/>
+          <w:sz w:val="28"/>
+          <w:szCs w:val="28"/>
+          <w:lang w:val="en-US"/>
+        </w:rPr>
+        <w:t xml:space="preserve"> </w:t>
       </w:r>
     </w:p>
     <w:p>
@@ -582,7 +684,7 @@
           <w:szCs w:val="28"/>
           <w:lang w:val="en-US"/>
         </w:rPr>
-        <w:t>Module lấy ID người dùng: lấy ID từ User’s IDs</w:t>
+        <w:t>Module kiểm tra tag: kiểm tra trong danh sách tag để xác nhận rằng tag chưa được tạo.</w:t>
       </w:r>
     </w:p>
     <w:p>
@@ -611,6 +713,35 @@
           <w:szCs w:val="28"/>
           <w:lang w:val="en-US"/>
         </w:rPr>
+        <w:t>Module lấy ID người dùng: lấy ID từ User’s IDs</w:t>
+      </w:r>
+    </w:p>
+    <w:p>
+      <w:pPr>
+        <w:pStyle w:val="ListParagraph"/>
+        <w:numPr>
+          <w:ilvl w:val="0"/>
+          <w:numId w:val="44"/>
+        </w:numPr>
+        <w:spacing w:line="24" w:lineRule="atLeast"/>
+        <w:rPr>
+          <w:rFonts w:asciiTheme="majorHAnsi" w:eastAsia="Times New Roman" w:hAnsiTheme="majorHAnsi" w:cstheme="majorHAnsi"/>
+          <w:iCs/>
+          <w:noProof/>
+          <w:sz w:val="28"/>
+          <w:szCs w:val="28"/>
+          <w:lang w:val="en-US"/>
+        </w:rPr>
+      </w:pPr>
+      <w:r>
+        <w:rPr>
+          <w:rFonts w:asciiTheme="majorHAnsi" w:eastAsia="Times New Roman" w:hAnsiTheme="majorHAnsi" w:cstheme="majorHAnsi"/>
+          <w:iCs/>
+          <w:noProof/>
+          <w:sz w:val="28"/>
+          <w:szCs w:val="28"/>
+          <w:lang w:val="en-US"/>
+        </w:rPr>
         <w:t>Module xóa tag: Xóa liên kết của tag vào ID người dùng, thêm xóa khỏi Database</w:t>
       </w:r>
     </w:p>
@@ -676,10 +807,8 @@
       <w:pPr>
         <w:pStyle w:val="ListParagraph"/>
         <w:spacing w:line="24" w:lineRule="atLeast"/>
-        <w:ind w:left="1440"/>
-        <w:rPr>
-          <w:rFonts w:asciiTheme="majorHAnsi" w:eastAsia="Times New Roman" w:hAnsiTheme="majorHAnsi" w:cstheme="majorHAnsi"/>
-          <w:b/>
+        <w:rPr>
+          <w:rFonts w:asciiTheme="majorHAnsi" w:eastAsia="Times New Roman" w:hAnsiTheme="majorHAnsi" w:cstheme="majorHAnsi"/>
           <w:iCs/>
           <w:noProof/>
           <w:sz w:val="28"/>
@@ -690,7 +819,6 @@
       <w:r>
         <w:rPr>
           <w:rFonts w:asciiTheme="majorHAnsi" w:eastAsia="Times New Roman" w:hAnsiTheme="majorHAnsi" w:cstheme="majorHAnsi"/>
-          <w:b/>
           <w:iCs/>
           <w:noProof/>
           <w:sz w:val="28"/>
@@ -698,10 +826,10 @@
           <w:lang w:val="en-US"/>
         </w:rPr>
         <w:drawing>
-          <wp:inline distT="0" distB="0" distL="0" distR="0" wp14:anchorId="083AF5E5" wp14:editId="58F7FA34">
-            <wp:extent cx="4658375" cy="1981477"/>
+          <wp:inline distT="0" distB="0" distL="0" distR="0" wp14:anchorId="432C37EB" wp14:editId="093B071A">
+            <wp:extent cx="4486901" cy="1810003"/>
             <wp:effectExtent l="0" t="0" r="0" b="0"/>
-            <wp:docPr id="3" name="Picture 3"/>
+            <wp:docPr id="10" name="Picture 10"/>
             <wp:cNvGraphicFramePr>
               <a:graphicFrameLocks xmlns:a="http://schemas.openxmlformats.org/drawingml/2006/main" noChangeAspect="1"/>
             </wp:cNvGraphicFramePr>
@@ -709,7 +837,7 @@
               <a:graphicData uri="http://schemas.openxmlformats.org/drawingml/2006/picture">
                 <pic:pic xmlns:pic="http://schemas.openxmlformats.org/drawingml/2006/picture">
                   <pic:nvPicPr>
-                    <pic:cNvPr id="3" name="getNoti.PNG"/>
+                    <pic:cNvPr id="10" name="getNoti.PNG"/>
                     <pic:cNvPicPr/>
                   </pic:nvPicPr>
                   <pic:blipFill>
@@ -727,7 +855,7 @@
                   <pic:spPr>
                     <a:xfrm>
                       <a:off x="0" y="0"/>
-                      <a:ext cx="4658375" cy="1981477"/>
+                      <a:ext cx="4486901" cy="1810003"/>
                     </a:xfrm>
                     <a:prstGeom prst="rect">
                       <a:avLst/>
@@ -814,9 +942,7 @@
     </w:p>
     <w:p>
       <w:pPr>
-        <w:pStyle w:val="ListParagraph"/>
         <w:spacing w:line="24" w:lineRule="atLeast"/>
-        <w:ind w:left="1440"/>
         <w:rPr>
           <w:rFonts w:asciiTheme="majorHAnsi" w:eastAsia="Times New Roman" w:hAnsiTheme="majorHAnsi" w:cstheme="majorHAnsi"/>
           <w:b/>
@@ -829,20 +955,15 @@
       </w:pPr>
       <w:r>
         <w:rPr>
-          <w:rFonts w:asciiTheme="majorHAnsi" w:eastAsia="Times New Roman" w:hAnsiTheme="majorHAnsi" w:cstheme="majorHAnsi"/>
-          <w:b/>
-          <w:iCs/>
-          <w:noProof/>
-          <w:sz w:val="28"/>
-          <w:szCs w:val="28"/>
+          <w:noProof/>
           <w:lang w:val="en-US"/>
         </w:rPr>
         <w:lastRenderedPageBreak/>
         <w:drawing>
-          <wp:inline distT="0" distB="0" distL="0" distR="0" wp14:anchorId="3C467695" wp14:editId="763FF5DC">
-            <wp:extent cx="4534533" cy="3724795"/>
+          <wp:inline distT="0" distB="0" distL="0" distR="0" wp14:anchorId="28C6399F" wp14:editId="2AD2CCCE">
+            <wp:extent cx="5420481" cy="3458058"/>
             <wp:effectExtent l="0" t="0" r="0" b="9525"/>
-            <wp:docPr id="4" name="Picture 4"/>
+            <wp:docPr id="11" name="Picture 11"/>
             <wp:cNvGraphicFramePr>
               <a:graphicFrameLocks xmlns:a="http://schemas.openxmlformats.org/drawingml/2006/main" noChangeAspect="1"/>
             </wp:cNvGraphicFramePr>
@@ -850,7 +971,7 @@
               <a:graphicData uri="http://schemas.openxmlformats.org/drawingml/2006/picture">
                 <pic:pic xmlns:pic="http://schemas.openxmlformats.org/drawingml/2006/picture">
                   <pic:nvPicPr>
-                    <pic:cNvPr id="4" name="follow.PNG"/>
+                    <pic:cNvPr id="11" name="follow.PNG"/>
                     <pic:cNvPicPr/>
                   </pic:nvPicPr>
                   <pic:blipFill>
@@ -868,7 +989,7 @@
                   <pic:spPr>
                     <a:xfrm>
                       <a:off x="0" y="0"/>
-                      <a:ext cx="4534533" cy="3724795"/>
+                      <a:ext cx="5420481" cy="3458058"/>
                     </a:xfrm>
                     <a:prstGeom prst="rect">
                       <a:avLst/>
@@ -907,7 +1028,7 @@
           <w:szCs w:val="28"/>
           <w:lang w:val="en-US"/>
         </w:rPr>
-        <w:t>Module kiểm tra tag: kiểm tra trong danh sách tag để xác nhận rằng tag chưa được tạo.</w:t>
+        <w:t>Module Webhook: Lấy thông tin từ messenger.</w:t>
       </w:r>
     </w:p>
     <w:p>
@@ -936,7 +1057,7 @@
           <w:szCs w:val="28"/>
           <w:lang w:val="en-US"/>
         </w:rPr>
-        <w:t>Module lấy ID người dùng: lấy ID từ User’s Ids</w:t>
+        <w:t>Module kiểm tra tag: kiểm tra trong danh sách tag để xác nhận rằng tag chưa được tạo.</w:t>
       </w:r>
     </w:p>
     <w:p>
@@ -965,6 +1086,35 @@
           <w:szCs w:val="28"/>
           <w:lang w:val="en-US"/>
         </w:rPr>
+        <w:t>Module lấy ID người dùng: lấy ID từ User’s Ids</w:t>
+      </w:r>
+    </w:p>
+    <w:p>
+      <w:pPr>
+        <w:pStyle w:val="ListParagraph"/>
+        <w:numPr>
+          <w:ilvl w:val="0"/>
+          <w:numId w:val="44"/>
+        </w:numPr>
+        <w:spacing w:line="24" w:lineRule="atLeast"/>
+        <w:rPr>
+          <w:rFonts w:asciiTheme="majorHAnsi" w:eastAsia="Times New Roman" w:hAnsiTheme="majorHAnsi" w:cstheme="majorHAnsi"/>
+          <w:iCs/>
+          <w:noProof/>
+          <w:sz w:val="28"/>
+          <w:szCs w:val="28"/>
+          <w:lang w:val="en-US"/>
+        </w:rPr>
+      </w:pPr>
+      <w:r>
+        <w:rPr>
+          <w:rFonts w:asciiTheme="majorHAnsi" w:eastAsia="Times New Roman" w:hAnsiTheme="majorHAnsi" w:cstheme="majorHAnsi"/>
+          <w:iCs/>
+          <w:noProof/>
+          <w:sz w:val="28"/>
+          <w:szCs w:val="28"/>
+          <w:lang w:val="en-US"/>
+        </w:rPr>
         <w:t xml:space="preserve">Module tạo đường liên kết: </w:t>
       </w:r>
       <w:r>
@@ -1024,9 +1174,7 @@
     </w:p>
     <w:p>
       <w:pPr>
-        <w:pStyle w:val="ListParagraph"/>
         <w:spacing w:line="24" w:lineRule="atLeast"/>
-        <w:ind w:left="1440"/>
         <w:rPr>
           <w:rFonts w:asciiTheme="majorHAnsi" w:eastAsia="Times New Roman" w:hAnsiTheme="majorHAnsi" w:cstheme="majorHAnsi"/>
           <w:b/>
@@ -1039,19 +1187,14 @@
       </w:pPr>
       <w:r>
         <w:rPr>
-          <w:rFonts w:asciiTheme="majorHAnsi" w:eastAsia="Times New Roman" w:hAnsiTheme="majorHAnsi" w:cstheme="majorHAnsi"/>
-          <w:b/>
-          <w:iCs/>
-          <w:noProof/>
-          <w:sz w:val="28"/>
-          <w:szCs w:val="28"/>
+          <w:noProof/>
           <w:lang w:val="en-US"/>
         </w:rPr>
         <w:drawing>
-          <wp:inline distT="0" distB="0" distL="0" distR="0" wp14:anchorId="0EC800EC" wp14:editId="29D804EC">
-            <wp:extent cx="4391638" cy="3743847"/>
-            <wp:effectExtent l="0" t="0" r="9525" b="0"/>
-            <wp:docPr id="5" name="Picture 5"/>
+          <wp:inline distT="0" distB="0" distL="0" distR="0" wp14:anchorId="1160F3E2" wp14:editId="58040A69">
+            <wp:extent cx="5210902" cy="3524742"/>
+            <wp:effectExtent l="0" t="0" r="8890" b="0"/>
+            <wp:docPr id="12" name="Picture 12"/>
             <wp:cNvGraphicFramePr>
               <a:graphicFrameLocks xmlns:a="http://schemas.openxmlformats.org/drawingml/2006/main" noChangeAspect="1"/>
             </wp:cNvGraphicFramePr>
@@ -1059,7 +1202,7 @@
               <a:graphicData uri="http://schemas.openxmlformats.org/drawingml/2006/picture">
                 <pic:pic xmlns:pic="http://schemas.openxmlformats.org/drawingml/2006/picture">
                   <pic:nvPicPr>
-                    <pic:cNvPr id="5" name="unfollow.PNG"/>
+                    <pic:cNvPr id="12" name="unfollow.PNG"/>
                     <pic:cNvPicPr/>
                   </pic:nvPicPr>
                   <pic:blipFill>
@@ -1077,7 +1220,7 @@
                   <pic:spPr>
                     <a:xfrm>
                       <a:off x="0" y="0"/>
-                      <a:ext cx="4391638" cy="3743847"/>
+                      <a:ext cx="5210902" cy="3524742"/>
                     </a:xfrm>
                     <a:prstGeom prst="rect">
                       <a:avLst/>
@@ -1089,18 +1232,6 @@
           </wp:inline>
         </w:drawing>
       </w:r>
-      <w:r>
-        <w:rPr>
-          <w:rFonts w:asciiTheme="majorHAnsi" w:eastAsia="Times New Roman" w:hAnsiTheme="majorHAnsi" w:cstheme="majorHAnsi"/>
-          <w:b/>
-          <w:iCs/>
-          <w:noProof/>
-          <w:sz w:val="28"/>
-          <w:szCs w:val="28"/>
-          <w:lang w:val="en-US"/>
-        </w:rPr>
-        <w:t xml:space="preserve"> </w:t>
-      </w:r>
     </w:p>
     <w:p>
       <w:pPr>
@@ -1128,8 +1259,7 @@
           <w:szCs w:val="28"/>
           <w:lang w:val="en-US"/>
         </w:rPr>
-        <w:lastRenderedPageBreak/>
-        <w:t>Module kiểm tra tag: kiểm tra trong danh sách tag để xác nhận rằng tag chưa được tạo.</w:t>
+        <w:t>Module Webhook: Lấy thông tin từ messenger.</w:t>
       </w:r>
     </w:p>
     <w:p>
@@ -1158,7 +1288,8 @@
           <w:szCs w:val="28"/>
           <w:lang w:val="en-US"/>
         </w:rPr>
-        <w:t>Module lấy ID người dùng: lấy ID từ User’s Ids</w:t>
+        <w:lastRenderedPageBreak/>
+        <w:t>Module kiểm tra tag: kiểm tra trong danh sách tag để xác nhận rằng tag chưa được tạo.</w:t>
       </w:r>
     </w:p>
     <w:p>
@@ -1187,6 +1318,35 @@
           <w:szCs w:val="28"/>
           <w:lang w:val="en-US"/>
         </w:rPr>
+        <w:t>Module lấy ID người dùng: lấy ID từ User’s Ids</w:t>
+      </w:r>
+    </w:p>
+    <w:p>
+      <w:pPr>
+        <w:pStyle w:val="ListParagraph"/>
+        <w:numPr>
+          <w:ilvl w:val="0"/>
+          <w:numId w:val="44"/>
+        </w:numPr>
+        <w:spacing w:line="24" w:lineRule="atLeast"/>
+        <w:rPr>
+          <w:rFonts w:asciiTheme="majorHAnsi" w:eastAsia="Times New Roman" w:hAnsiTheme="majorHAnsi" w:cstheme="majorHAnsi"/>
+          <w:iCs/>
+          <w:noProof/>
+          <w:sz w:val="28"/>
+          <w:szCs w:val="28"/>
+          <w:lang w:val="en-US"/>
+        </w:rPr>
+      </w:pPr>
+      <w:r>
+        <w:rPr>
+          <w:rFonts w:asciiTheme="majorHAnsi" w:eastAsia="Times New Roman" w:hAnsiTheme="majorHAnsi" w:cstheme="majorHAnsi"/>
+          <w:iCs/>
+          <w:noProof/>
+          <w:sz w:val="28"/>
+          <w:szCs w:val="28"/>
+          <w:lang w:val="en-US"/>
+        </w:rPr>
         <w:t>Module xóa đường liên kết: xóa liên kết ảo để hủy gán tag vào ID người dùng.</w:t>
       </w:r>
     </w:p>
@@ -1251,9 +1411,7 @@
     </w:p>
     <w:p>
       <w:pPr>
-        <w:pStyle w:val="ListParagraph"/>
         <w:spacing w:line="24" w:lineRule="atLeast"/>
-        <w:ind w:left="1440"/>
         <w:rPr>
           <w:rFonts w:asciiTheme="majorHAnsi" w:eastAsia="Times New Roman" w:hAnsiTheme="majorHAnsi" w:cstheme="majorHAnsi"/>
           <w:b/>
@@ -1266,19 +1424,14 @@
       </w:pPr>
       <w:r>
         <w:rPr>
-          <w:rFonts w:asciiTheme="majorHAnsi" w:eastAsia="Times New Roman" w:hAnsiTheme="majorHAnsi" w:cstheme="majorHAnsi"/>
-          <w:b/>
-          <w:iCs/>
-          <w:noProof/>
-          <w:sz w:val="28"/>
-          <w:szCs w:val="28"/>
+          <w:noProof/>
           <w:lang w:val="en-US"/>
         </w:rPr>
         <w:drawing>
-          <wp:inline distT="0" distB="0" distL="0" distR="0" wp14:anchorId="5F41AB7F" wp14:editId="755D1833">
-            <wp:extent cx="5534797" cy="3229426"/>
-            <wp:effectExtent l="0" t="0" r="0" b="9525"/>
-            <wp:docPr id="6" name="Picture 6"/>
+          <wp:inline distT="0" distB="0" distL="0" distR="0" wp14:anchorId="47ED5F1E" wp14:editId="1F83F6C1">
+            <wp:extent cx="5563376" cy="3391373"/>
+            <wp:effectExtent l="0" t="0" r="0" b="0"/>
+            <wp:docPr id="13" name="Picture 13"/>
             <wp:cNvGraphicFramePr>
               <a:graphicFrameLocks xmlns:a="http://schemas.openxmlformats.org/drawingml/2006/main" noChangeAspect="1"/>
             </wp:cNvGraphicFramePr>
@@ -1286,7 +1439,7 @@
               <a:graphicData uri="http://schemas.openxmlformats.org/drawingml/2006/picture">
                 <pic:pic xmlns:pic="http://schemas.openxmlformats.org/drawingml/2006/picture">
                   <pic:nvPicPr>
-                    <pic:cNvPr id="6" name="sendInfor.PNG"/>
+                    <pic:cNvPr id="13" name="sendInfo.PNG"/>
                     <pic:cNvPicPr/>
                   </pic:nvPicPr>
                   <pic:blipFill>
@@ -1304,7 +1457,7 @@
                   <pic:spPr>
                     <a:xfrm>
                       <a:off x="0" y="0"/>
-                      <a:ext cx="5534797" cy="3229426"/>
+                      <a:ext cx="5563376" cy="3391373"/>
                     </a:xfrm>
                     <a:prstGeom prst="rect">
                       <a:avLst/>
@@ -1343,7 +1496,7 @@
           <w:szCs w:val="28"/>
           <w:lang w:val="en-US"/>
         </w:rPr>
-        <w:t>Module lấy ID người dùng: lấy ID từ User’s Ids</w:t>
+        <w:t>Module Webhook: Lấy thông tin từ messenger.</w:t>
       </w:r>
     </w:p>
     <w:p>
@@ -1372,7 +1525,7 @@
           <w:szCs w:val="28"/>
           <w:lang w:val="en-US"/>
         </w:rPr>
-        <w:t>Module lấy tag’s người dùng: lấy tag từ cú pháp messenger.</w:t>
+        <w:t>Module lấy ID người dùng: lấy ID từ User’s Ids</w:t>
       </w:r>
     </w:p>
     <w:p>
@@ -1401,6 +1554,35 @@
           <w:szCs w:val="28"/>
           <w:lang w:val="en-US"/>
         </w:rPr>
+        <w:t>Module lấy tag’s người dùng: lấy tag từ cú pháp messenger.</w:t>
+      </w:r>
+    </w:p>
+    <w:p>
+      <w:pPr>
+        <w:pStyle w:val="ListParagraph"/>
+        <w:numPr>
+          <w:ilvl w:val="0"/>
+          <w:numId w:val="44"/>
+        </w:numPr>
+        <w:spacing w:line="24" w:lineRule="atLeast"/>
+        <w:rPr>
+          <w:rFonts w:asciiTheme="majorHAnsi" w:eastAsia="Times New Roman" w:hAnsiTheme="majorHAnsi" w:cstheme="majorHAnsi"/>
+          <w:iCs/>
+          <w:noProof/>
+          <w:sz w:val="28"/>
+          <w:szCs w:val="28"/>
+          <w:lang w:val="en-US"/>
+        </w:rPr>
+      </w:pPr>
+      <w:r>
+        <w:rPr>
+          <w:rFonts w:asciiTheme="majorHAnsi" w:eastAsia="Times New Roman" w:hAnsiTheme="majorHAnsi" w:cstheme="majorHAnsi"/>
+          <w:iCs/>
+          <w:noProof/>
+          <w:sz w:val="28"/>
+          <w:szCs w:val="28"/>
+          <w:lang w:val="en-US"/>
+        </w:rPr>
         <w:t>Module tạo nhóm người dùng: từ Database User’s tags, dựa trên những người dùng có liên kết với tag được lấy từ Messenger, gửi về Messenger của những người dùng đó.</w:t>
       </w:r>
     </w:p>
@@ -1432,7 +1614,7 @@
           <w:szCs w:val="28"/>
           <w:lang w:val="en-US"/>
         </w:rPr>
-        <w:t xml:space="preserve">Hiển thị danh sách thẻ </w:t>
+        <w:t xml:space="preserve">Hiển thị danh sách thẻ đã </w:t>
       </w:r>
       <w:r>
         <w:rPr>
@@ -1444,26 +1626,12 @@
           <w:szCs w:val="28"/>
           <w:lang w:val="en-US"/>
         </w:rPr>
-        <w:t xml:space="preserve">đã </w:t>
-      </w:r>
-      <w:r>
-        <w:rPr>
-          <w:rFonts w:asciiTheme="majorHAnsi" w:eastAsia="Times New Roman" w:hAnsiTheme="majorHAnsi" w:cstheme="majorHAnsi"/>
-          <w:b/>
-          <w:iCs/>
-          <w:noProof/>
-          <w:sz w:val="28"/>
-          <w:szCs w:val="28"/>
-          <w:lang w:val="en-US"/>
-        </w:rPr>
-        <w:t>tạo và danh sách thẻ đã đăng kí</w:t>
+        <w:t>tạo:</w:t>
       </w:r>
     </w:p>
     <w:p>
       <w:pPr>
-        <w:pStyle w:val="ListParagraph"/>
         <w:spacing w:line="24" w:lineRule="atLeast"/>
-        <w:ind w:left="1440"/>
         <w:rPr>
           <w:rFonts w:asciiTheme="majorHAnsi" w:eastAsia="Times New Roman" w:hAnsiTheme="majorHAnsi" w:cstheme="majorHAnsi"/>
           <w:iCs/>
@@ -1475,32 +1643,15 @@
       </w:pPr>
       <w:r>
         <w:rPr>
-          <w:rFonts w:asciiTheme="majorHAnsi" w:eastAsia="Times New Roman" w:hAnsiTheme="majorHAnsi" w:cstheme="majorHAnsi"/>
-          <w:b/>
-          <w:iCs/>
-          <w:noProof/>
-          <w:sz w:val="28"/>
-          <w:szCs w:val="28"/>
+          <w:noProof/>
           <w:lang w:val="en-US"/>
         </w:rPr>
         <w:lastRenderedPageBreak/>
-        <w:t xml:space="preserve"> </w:t>
-      </w:r>
-      <w:bookmarkStart w:id="0" w:name="_GoBack"/>
-      <w:r>
-        <w:rPr>
-          <w:rFonts w:asciiTheme="majorHAnsi" w:eastAsia="Times New Roman" w:hAnsiTheme="majorHAnsi" w:cstheme="majorHAnsi"/>
-          <w:iCs/>
-          <w:noProof/>
-          <w:sz w:val="28"/>
-          <w:szCs w:val="28"/>
-          <w:lang w:val="en-US"/>
-        </w:rPr>
         <w:drawing>
-          <wp:inline distT="0" distB="0" distL="0" distR="0" wp14:anchorId="3FD56F15" wp14:editId="7A133ED5">
-            <wp:extent cx="5258534" cy="3115110"/>
-            <wp:effectExtent l="0" t="0" r="0" b="9525"/>
-            <wp:docPr id="7" name="Picture 7"/>
+          <wp:inline distT="0" distB="0" distL="0" distR="0" wp14:anchorId="03F71571" wp14:editId="3B1E8FC3">
+            <wp:extent cx="5731510" cy="2773045"/>
+            <wp:effectExtent l="0" t="0" r="2540" b="8255"/>
+            <wp:docPr id="14" name="Picture 14"/>
             <wp:cNvGraphicFramePr>
               <a:graphicFrameLocks xmlns:a="http://schemas.openxmlformats.org/drawingml/2006/main" noChangeAspect="1"/>
             </wp:cNvGraphicFramePr>
@@ -1508,7 +1659,7 @@
               <a:graphicData uri="http://schemas.openxmlformats.org/drawingml/2006/picture">
                 <pic:pic xmlns:pic="http://schemas.openxmlformats.org/drawingml/2006/picture">
                   <pic:nvPicPr>
-                    <pic:cNvPr id="7" name="myCreate.PNG"/>
+                    <pic:cNvPr id="14" name="getTags.PNG"/>
                     <pic:cNvPicPr/>
                   </pic:nvPicPr>
                   <pic:blipFill>
@@ -1526,7 +1677,7 @@
                   <pic:spPr>
                     <a:xfrm>
                       <a:off x="0" y="0"/>
-                      <a:ext cx="5258534" cy="3115110"/>
+                      <a:ext cx="5731510" cy="2773045"/>
                     </a:xfrm>
                     <a:prstGeom prst="rect">
                       <a:avLst/>
@@ -1565,7 +1716,7 @@
           <w:szCs w:val="28"/>
           <w:lang w:val="en-US"/>
         </w:rPr>
-        <w:t>Module lấy ID người dùng: lấy ID từ User’s Ids</w:t>
+        <w:t>Module Webhook: Lấy thông tin từ messenger.</w:t>
       </w:r>
     </w:p>
     <w:p>
@@ -1594,7 +1745,7 @@
           <w:szCs w:val="28"/>
           <w:lang w:val="en-US"/>
         </w:rPr>
-        <w:t>Module lấy tag’s người dùng: lấy tag từ cú pháp messenger.</w:t>
+        <w:t>Module lấy ID người dùng: lấy ID từ User’s Ids</w:t>
       </w:r>
     </w:p>
     <w:p>
@@ -1623,6 +1774,35 @@
           <w:szCs w:val="28"/>
           <w:lang w:val="en-US"/>
         </w:rPr>
+        <w:t>Module lấy tag’s người dùng: lấy tag từ cú pháp messenger.</w:t>
+      </w:r>
+    </w:p>
+    <w:p>
+      <w:pPr>
+        <w:pStyle w:val="ListParagraph"/>
+        <w:numPr>
+          <w:ilvl w:val="0"/>
+          <w:numId w:val="44"/>
+        </w:numPr>
+        <w:spacing w:line="24" w:lineRule="atLeast"/>
+        <w:rPr>
+          <w:rFonts w:asciiTheme="majorHAnsi" w:eastAsia="Times New Roman" w:hAnsiTheme="majorHAnsi" w:cstheme="majorHAnsi"/>
+          <w:iCs/>
+          <w:noProof/>
+          <w:sz w:val="28"/>
+          <w:szCs w:val="28"/>
+          <w:lang w:val="en-US"/>
+        </w:rPr>
+      </w:pPr>
+      <w:r>
+        <w:rPr>
+          <w:rFonts w:asciiTheme="majorHAnsi" w:eastAsia="Times New Roman" w:hAnsiTheme="majorHAnsi" w:cstheme="majorHAnsi"/>
+          <w:iCs/>
+          <w:noProof/>
+          <w:sz w:val="28"/>
+          <w:szCs w:val="28"/>
+          <w:lang w:val="en-US"/>
+        </w:rPr>
         <w:t>Module tạo nhóm người dùng: từ Database User’s tags, dựa trên những tag</w:t>
       </w:r>
       <w:r>
@@ -1663,11 +1843,209 @@
         </w:rPr>
       </w:pPr>
     </w:p>
-    <w:bookmarkEnd w:id="0"/>
+    <w:p>
+      <w:pPr>
+        <w:pStyle w:val="ListParagraph"/>
+        <w:numPr>
+          <w:ilvl w:val="0"/>
+          <w:numId w:val="43"/>
+        </w:numPr>
+        <w:spacing w:line="24" w:lineRule="atLeast"/>
+        <w:rPr>
+          <w:rFonts w:asciiTheme="majorHAnsi" w:eastAsia="Times New Roman" w:hAnsiTheme="majorHAnsi" w:cstheme="majorHAnsi"/>
+          <w:b/>
+          <w:iCs/>
+          <w:noProof/>
+          <w:sz w:val="28"/>
+          <w:szCs w:val="28"/>
+          <w:lang w:val="en-US"/>
+        </w:rPr>
+      </w:pPr>
+      <w:r>
+        <w:rPr>
+          <w:rFonts w:asciiTheme="majorHAnsi" w:eastAsia="Times New Roman" w:hAnsiTheme="majorHAnsi" w:cstheme="majorHAnsi"/>
+          <w:b/>
+          <w:iCs/>
+          <w:noProof/>
+          <w:sz w:val="28"/>
+          <w:szCs w:val="28"/>
+          <w:lang w:val="en-US"/>
+        </w:rPr>
+        <w:t>Hiển thị dnah sách thẻ đã đăng kí:</w:t>
+      </w:r>
+    </w:p>
+    <w:p>
+      <w:pPr>
+        <w:jc w:val="center"/>
+      </w:pPr>
+      <w:r>
+        <w:rPr>
+          <w:noProof/>
+          <w:lang w:val="en-US"/>
+        </w:rPr>
+        <w:drawing>
+          <wp:inline distT="0" distB="0" distL="0" distR="0" wp14:anchorId="01780C43" wp14:editId="0F7E6B21">
+            <wp:extent cx="5731510" cy="2776220"/>
+            <wp:effectExtent l="0" t="0" r="2540" b="5080"/>
+            <wp:docPr id="15" name="Picture 15"/>
+            <wp:cNvGraphicFramePr>
+              <a:graphicFrameLocks xmlns:a="http://schemas.openxmlformats.org/drawingml/2006/main" noChangeAspect="1"/>
+            </wp:cNvGraphicFramePr>
+            <a:graphic xmlns:a="http://schemas.openxmlformats.org/drawingml/2006/main">
+              <a:graphicData uri="http://schemas.openxmlformats.org/drawingml/2006/picture">
+                <pic:pic xmlns:pic="http://schemas.openxmlformats.org/drawingml/2006/picture">
+                  <pic:nvPicPr>
+                    <pic:cNvPr id="15" name="getFollow.PNG"/>
+                    <pic:cNvPicPr/>
+                  </pic:nvPicPr>
+                  <pic:blipFill>
+                    <a:blip r:embed="rId15">
+                      <a:extLst>
+                        <a:ext uri="{28A0092B-C50C-407E-A947-70E740481C1C}">
+                          <a14:useLocalDpi xmlns:a14="http://schemas.microsoft.com/office/drawing/2010/main" val="0"/>
+                        </a:ext>
+                      </a:extLst>
+                    </a:blip>
+                    <a:stretch>
+                      <a:fillRect/>
+                    </a:stretch>
+                  </pic:blipFill>
+                  <pic:spPr>
+                    <a:xfrm>
+                      <a:off x="0" y="0"/>
+                      <a:ext cx="5731510" cy="2776220"/>
+                    </a:xfrm>
+                    <a:prstGeom prst="rect">
+                      <a:avLst/>
+                    </a:prstGeom>
+                  </pic:spPr>
+                </pic:pic>
+              </a:graphicData>
+            </a:graphic>
+          </wp:inline>
+        </w:drawing>
+      </w:r>
+    </w:p>
+    <w:p>
+      <w:pPr>
+        <w:pStyle w:val="ListParagraph"/>
+        <w:numPr>
+          <w:ilvl w:val="0"/>
+          <w:numId w:val="44"/>
+        </w:numPr>
+        <w:spacing w:line="24" w:lineRule="atLeast"/>
+        <w:rPr>
+          <w:rFonts w:asciiTheme="majorHAnsi" w:eastAsia="Times New Roman" w:hAnsiTheme="majorHAnsi" w:cstheme="majorHAnsi"/>
+          <w:iCs/>
+          <w:noProof/>
+          <w:sz w:val="28"/>
+          <w:szCs w:val="28"/>
+          <w:lang w:val="en-US"/>
+        </w:rPr>
+      </w:pPr>
+      <w:r>
+        <w:rPr>
+          <w:rFonts w:asciiTheme="majorHAnsi" w:eastAsia="Times New Roman" w:hAnsiTheme="majorHAnsi" w:cstheme="majorHAnsi"/>
+          <w:iCs/>
+          <w:noProof/>
+          <w:sz w:val="28"/>
+          <w:szCs w:val="28"/>
+          <w:lang w:val="en-US"/>
+        </w:rPr>
+        <w:t>Module Webhook: Lấy thông tin từ messenger.</w:t>
+      </w:r>
+    </w:p>
+    <w:p>
+      <w:pPr>
+        <w:pStyle w:val="ListParagraph"/>
+        <w:numPr>
+          <w:ilvl w:val="0"/>
+          <w:numId w:val="44"/>
+        </w:numPr>
+        <w:spacing w:line="24" w:lineRule="atLeast"/>
+        <w:rPr>
+          <w:rFonts w:asciiTheme="majorHAnsi" w:eastAsia="Times New Roman" w:hAnsiTheme="majorHAnsi" w:cstheme="majorHAnsi"/>
+          <w:iCs/>
+          <w:noProof/>
+          <w:sz w:val="28"/>
+          <w:szCs w:val="28"/>
+          <w:lang w:val="en-US"/>
+        </w:rPr>
+      </w:pPr>
+      <w:r>
+        <w:rPr>
+          <w:rFonts w:asciiTheme="majorHAnsi" w:eastAsia="Times New Roman" w:hAnsiTheme="majorHAnsi" w:cstheme="majorHAnsi"/>
+          <w:iCs/>
+          <w:noProof/>
+          <w:sz w:val="28"/>
+          <w:szCs w:val="28"/>
+          <w:lang w:val="en-US"/>
+        </w:rPr>
+        <w:t>Module lấy ID người dùng: lấy ID từ User’s Ids</w:t>
+      </w:r>
+    </w:p>
+    <w:p>
+      <w:pPr>
+        <w:pStyle w:val="ListParagraph"/>
+        <w:numPr>
+          <w:ilvl w:val="0"/>
+          <w:numId w:val="44"/>
+        </w:numPr>
+        <w:spacing w:line="24" w:lineRule="atLeast"/>
+        <w:rPr>
+          <w:rFonts w:asciiTheme="majorHAnsi" w:eastAsia="Times New Roman" w:hAnsiTheme="majorHAnsi" w:cstheme="majorHAnsi"/>
+          <w:iCs/>
+          <w:noProof/>
+          <w:sz w:val="28"/>
+          <w:szCs w:val="28"/>
+          <w:lang w:val="en-US"/>
+        </w:rPr>
+      </w:pPr>
+      <w:r>
+        <w:rPr>
+          <w:rFonts w:asciiTheme="majorHAnsi" w:eastAsia="Times New Roman" w:hAnsiTheme="majorHAnsi" w:cstheme="majorHAnsi"/>
+          <w:iCs/>
+          <w:noProof/>
+          <w:sz w:val="28"/>
+          <w:szCs w:val="28"/>
+          <w:lang w:val="en-US"/>
+        </w:rPr>
+        <w:t>Module lấy tag’s người dùng: lấy tag từ cú pháp messenger.</w:t>
+      </w:r>
+    </w:p>
+    <w:p>
+      <w:pPr>
+        <w:pStyle w:val="ListParagraph"/>
+        <w:numPr>
+          <w:ilvl w:val="0"/>
+          <w:numId w:val="44"/>
+        </w:numPr>
+        <w:spacing w:line="24" w:lineRule="atLeast"/>
+        <w:rPr>
+          <w:rFonts w:asciiTheme="majorHAnsi" w:eastAsia="Times New Roman" w:hAnsiTheme="majorHAnsi" w:cstheme="majorHAnsi"/>
+          <w:iCs/>
+          <w:noProof/>
+          <w:sz w:val="28"/>
+          <w:szCs w:val="28"/>
+          <w:lang w:val="en-US"/>
+        </w:rPr>
+      </w:pPr>
+      <w:r>
+        <w:rPr>
+          <w:rFonts w:asciiTheme="majorHAnsi" w:eastAsia="Times New Roman" w:hAnsiTheme="majorHAnsi" w:cstheme="majorHAnsi"/>
+          <w:iCs/>
+          <w:noProof/>
+          <w:sz w:val="28"/>
+          <w:szCs w:val="28"/>
+          <w:lang w:val="en-US"/>
+        </w:rPr>
+        <w:t>Module tạo nhóm người dùng: từ Database User’s tags, dựa trên những tags có liên kết với ID người dùng, gửi danh sách tags về Messenger của những người dùng đó.</w:t>
+      </w:r>
+    </w:p>
     <w:p/>
     <w:sectPr>
-      <w:headerReference w:type="default" r:id="rId15"/>
-      <w:footerReference w:type="default" r:id="rId16"/>
+      <w:headerReference w:type="default" r:id="rId16"/>
+      <w:footerReference w:type="default" r:id="rId17"/>
       <w:pgSz w:w="11906" w:h="16838" w:code="9"/>
       <w:pgMar w:top="1440" w:right="1440" w:bottom="1440" w:left="1440" w:header="720" w:footer="720" w:gutter="0"/>
       <w:paperSrc w:first="4"/>
@@ -1746,7 +2124,7 @@
           <w:rPr>
             <w:noProof/>
           </w:rPr>
-          <w:t>3</w:t>
+          <w:t>5</w:t>
         </w:r>
         <w:r>
           <w:rPr>
@@ -1857,7 +2235,7 @@
 
 <file path=word/numbering.xml><?xml version="1.0" encoding="utf-8"?>
 <w:numbering xmlns:wpc="http://schemas.microsoft.com/office/word/2010/wordprocessingCanvas" xmlns:mc="http://schemas.openxmlformats.org/markup-compatibility/2006" xmlns:o="urn:schemas-microsoft-com:office:office" xmlns:r="http://schemas.openxmlformats.org/officeDocument/2006/relationships" xmlns:m="http://schemas.openxmlformats.org/officeDocument/2006/math" xmlns:v="urn:schemas-microsoft-com:vml" xmlns:wp14="http://schemas.microsoft.com/office/word/2010/wordprocessingDrawing" xmlns:wp="http://schemas.openxmlformats.org/drawingml/2006/wordprocessingDrawing" xmlns:w10="urn:schemas-microsoft-com:office:word" xmlns:w="http://schemas.openxmlformats.org/wordprocessingml/2006/main" xmlns:w14="http://schemas.microsoft.com/office/word/2010/wordml" xmlns:w15="http://schemas.microsoft.com/office/word/2012/wordml" xmlns:wpg="http://schemas.microsoft.com/office/word/2010/wordprocessingGroup" xmlns:wpi="http://schemas.microsoft.com/office/word/2010/wordprocessingInk" xmlns:wne="http://schemas.microsoft.com/office/word/2006/wordml" xmlns:wps="http://schemas.microsoft.com/office/word/2010/wordprocessingShape" mc:Ignorable="w14 w15 wp14">
-  <w:abstractNum w:abstractNumId="0">
+  <w:abstractNum w:abstractNumId="0" w15:restartNumberingAfterBreak="0">
     <w:nsid w:val="0212112F"/>
     <w:multiLevelType w:val="hybridMultilevel"/>
     <w:tmpl w:val="FFFFFFFF"/>
@@ -1970,7 +2348,7 @@
       </w:rPr>
     </w:lvl>
   </w:abstractNum>
-  <w:abstractNum w:abstractNumId="1">
+  <w:abstractNum w:abstractNumId="1" w15:restartNumberingAfterBreak="0">
     <w:nsid w:val="034063F1"/>
     <w:multiLevelType w:val="hybridMultilevel"/>
     <w:tmpl w:val="FFFFFFFF"/>
@@ -2083,7 +2461,7 @@
       </w:rPr>
     </w:lvl>
   </w:abstractNum>
-  <w:abstractNum w:abstractNumId="2">
+  <w:abstractNum w:abstractNumId="2" w15:restartNumberingAfterBreak="0">
     <w:nsid w:val="0670229D"/>
     <w:multiLevelType w:val="hybridMultilevel"/>
     <w:tmpl w:val="FFFFFFFF"/>
@@ -2196,7 +2574,7 @@
       </w:rPr>
     </w:lvl>
   </w:abstractNum>
-  <w:abstractNum w:abstractNumId="3">
+  <w:abstractNum w:abstractNumId="3" w15:restartNumberingAfterBreak="0">
     <w:nsid w:val="072D75AC"/>
     <w:multiLevelType w:val="hybridMultilevel"/>
     <w:tmpl w:val="2C644664"/>
@@ -2282,7 +2660,7 @@
       </w:pPr>
     </w:lvl>
   </w:abstractNum>
-  <w:abstractNum w:abstractNumId="4">
+  <w:abstractNum w:abstractNumId="4" w15:restartNumberingAfterBreak="0">
     <w:nsid w:val="079C0F26"/>
     <w:multiLevelType w:val="hybridMultilevel"/>
     <w:tmpl w:val="7AC0968E"/>
@@ -2395,7 +2773,7 @@
       </w:rPr>
     </w:lvl>
   </w:abstractNum>
-  <w:abstractNum w:abstractNumId="5">
+  <w:abstractNum w:abstractNumId="5" w15:restartNumberingAfterBreak="0">
     <w:nsid w:val="090837A3"/>
     <w:multiLevelType w:val="hybridMultilevel"/>
     <w:tmpl w:val="FFFFFFFF"/>
@@ -2508,7 +2886,7 @@
       </w:rPr>
     </w:lvl>
   </w:abstractNum>
-  <w:abstractNum w:abstractNumId="6">
+  <w:abstractNum w:abstractNumId="6" w15:restartNumberingAfterBreak="0">
     <w:nsid w:val="0C0437EB"/>
     <w:multiLevelType w:val="hybridMultilevel"/>
     <w:tmpl w:val="8E340392"/>
@@ -2621,7 +2999,7 @@
       </w:rPr>
     </w:lvl>
   </w:abstractNum>
-  <w:abstractNum w:abstractNumId="7">
+  <w:abstractNum w:abstractNumId="7" w15:restartNumberingAfterBreak="0">
     <w:nsid w:val="110D5191"/>
     <w:multiLevelType w:val="hybridMultilevel"/>
     <w:tmpl w:val="3F8C5E7E"/>
@@ -2710,7 +3088,7 @@
       </w:pPr>
     </w:lvl>
   </w:abstractNum>
-  <w:abstractNum w:abstractNumId="8">
+  <w:abstractNum w:abstractNumId="8" w15:restartNumberingAfterBreak="0">
     <w:nsid w:val="159C2923"/>
     <w:multiLevelType w:val="hybridMultilevel"/>
     <w:tmpl w:val="AA2A7E7A"/>
@@ -2823,7 +3201,7 @@
       </w:rPr>
     </w:lvl>
   </w:abstractNum>
-  <w:abstractNum w:abstractNumId="9">
+  <w:abstractNum w:abstractNumId="9" w15:restartNumberingAfterBreak="0">
     <w:nsid w:val="189824C3"/>
     <w:multiLevelType w:val="hybridMultilevel"/>
     <w:tmpl w:val="FFFFFFFF"/>
@@ -2909,7 +3287,7 @@
       </w:pPr>
     </w:lvl>
   </w:abstractNum>
-  <w:abstractNum w:abstractNumId="10">
+  <w:abstractNum w:abstractNumId="10" w15:restartNumberingAfterBreak="0">
     <w:nsid w:val="1AB55260"/>
     <w:multiLevelType w:val="hybridMultilevel"/>
     <w:tmpl w:val="C1708538"/>
@@ -3022,7 +3400,7 @@
       </w:rPr>
     </w:lvl>
   </w:abstractNum>
-  <w:abstractNum w:abstractNumId="11">
+  <w:abstractNum w:abstractNumId="11" w15:restartNumberingAfterBreak="0">
     <w:nsid w:val="1DAE566E"/>
     <w:multiLevelType w:val="hybridMultilevel"/>
     <w:tmpl w:val="FFFFFFFF"/>
@@ -3108,7 +3486,7 @@
       </w:pPr>
     </w:lvl>
   </w:abstractNum>
-  <w:abstractNum w:abstractNumId="12">
+  <w:abstractNum w:abstractNumId="12" w15:restartNumberingAfterBreak="0">
     <w:nsid w:val="232C77C6"/>
     <w:multiLevelType w:val="hybridMultilevel"/>
     <w:tmpl w:val="FFFFFFFF"/>
@@ -3221,7 +3599,7 @@
       </w:rPr>
     </w:lvl>
   </w:abstractNum>
-  <w:abstractNum w:abstractNumId="13">
+  <w:abstractNum w:abstractNumId="13" w15:restartNumberingAfterBreak="0">
     <w:nsid w:val="28254BE6"/>
     <w:multiLevelType w:val="hybridMultilevel"/>
     <w:tmpl w:val="0B367196"/>
@@ -3334,7 +3712,7 @@
       </w:rPr>
     </w:lvl>
   </w:abstractNum>
-  <w:abstractNum w:abstractNumId="14">
+  <w:abstractNum w:abstractNumId="14" w15:restartNumberingAfterBreak="0">
     <w:nsid w:val="2D69478A"/>
     <w:multiLevelType w:val="hybridMultilevel"/>
     <w:tmpl w:val="68842F4A"/>
@@ -3447,7 +3825,7 @@
       </w:rPr>
     </w:lvl>
   </w:abstractNum>
-  <w:abstractNum w:abstractNumId="15">
+  <w:abstractNum w:abstractNumId="15" w15:restartNumberingAfterBreak="0">
     <w:nsid w:val="2DF54A88"/>
     <w:multiLevelType w:val="hybridMultilevel"/>
     <w:tmpl w:val="31981A52"/>
@@ -3560,7 +3938,7 @@
       </w:rPr>
     </w:lvl>
   </w:abstractNum>
-  <w:abstractNum w:abstractNumId="16">
+  <w:abstractNum w:abstractNumId="16" w15:restartNumberingAfterBreak="0">
     <w:nsid w:val="36EB11B8"/>
     <w:multiLevelType w:val="hybridMultilevel"/>
     <w:tmpl w:val="FFFFFFFF"/>
@@ -3673,7 +4051,7 @@
       </w:rPr>
     </w:lvl>
   </w:abstractNum>
-  <w:abstractNum w:abstractNumId="17">
+  <w:abstractNum w:abstractNumId="17" w15:restartNumberingAfterBreak="0">
     <w:nsid w:val="399377BA"/>
     <w:multiLevelType w:val="hybridMultilevel"/>
     <w:tmpl w:val="FFFFFFFF"/>
@@ -3786,7 +4164,7 @@
       </w:rPr>
     </w:lvl>
   </w:abstractNum>
-  <w:abstractNum w:abstractNumId="18">
+  <w:abstractNum w:abstractNumId="18" w15:restartNumberingAfterBreak="0">
     <w:nsid w:val="39BA4799"/>
     <w:multiLevelType w:val="hybridMultilevel"/>
     <w:tmpl w:val="FFFFFFFF"/>
@@ -3899,7 +4277,7 @@
       </w:rPr>
     </w:lvl>
   </w:abstractNum>
-  <w:abstractNum w:abstractNumId="19">
+  <w:abstractNum w:abstractNumId="19" w15:restartNumberingAfterBreak="0">
     <w:nsid w:val="39EC6088"/>
     <w:multiLevelType w:val="hybridMultilevel"/>
     <w:tmpl w:val="FFFFFFFF"/>
@@ -4012,7 +4390,7 @@
       </w:rPr>
     </w:lvl>
   </w:abstractNum>
-  <w:abstractNum w:abstractNumId="20">
+  <w:abstractNum w:abstractNumId="20" w15:restartNumberingAfterBreak="0">
     <w:nsid w:val="3FC8160C"/>
     <w:multiLevelType w:val="hybridMultilevel"/>
     <w:tmpl w:val="10BA0C66"/>
@@ -4125,7 +4503,7 @@
       </w:rPr>
     </w:lvl>
   </w:abstractNum>
-  <w:abstractNum w:abstractNumId="21">
+  <w:abstractNum w:abstractNumId="21" w15:restartNumberingAfterBreak="0">
     <w:nsid w:val="44012136"/>
     <w:multiLevelType w:val="hybridMultilevel"/>
     <w:tmpl w:val="9D4C0B00"/>
@@ -4211,7 +4589,7 @@
       </w:pPr>
     </w:lvl>
   </w:abstractNum>
-  <w:abstractNum w:abstractNumId="22">
+  <w:abstractNum w:abstractNumId="22" w15:restartNumberingAfterBreak="0">
     <w:nsid w:val="44C879E5"/>
     <w:multiLevelType w:val="hybridMultilevel"/>
     <w:tmpl w:val="40C4F69C"/>
@@ -4324,7 +4702,7 @@
       </w:rPr>
     </w:lvl>
   </w:abstractNum>
-  <w:abstractNum w:abstractNumId="23">
+  <w:abstractNum w:abstractNumId="23" w15:restartNumberingAfterBreak="0">
     <w:nsid w:val="45C71F68"/>
     <w:multiLevelType w:val="hybridMultilevel"/>
     <w:tmpl w:val="1FD0B032"/>
@@ -4410,7 +4788,7 @@
       </w:pPr>
     </w:lvl>
   </w:abstractNum>
-  <w:abstractNum w:abstractNumId="24">
+  <w:abstractNum w:abstractNumId="24" w15:restartNumberingAfterBreak="0">
     <w:nsid w:val="4AEC0CFB"/>
     <w:multiLevelType w:val="hybridMultilevel"/>
     <w:tmpl w:val="FFFFFFFF"/>
@@ -4523,7 +4901,7 @@
       </w:rPr>
     </w:lvl>
   </w:abstractNum>
-  <w:abstractNum w:abstractNumId="25">
+  <w:abstractNum w:abstractNumId="25" w15:restartNumberingAfterBreak="0">
     <w:nsid w:val="4AEE4D3F"/>
     <w:multiLevelType w:val="hybridMultilevel"/>
     <w:tmpl w:val="3AAC66D6"/>
@@ -4636,7 +5014,7 @@
       </w:rPr>
     </w:lvl>
   </w:abstractNum>
-  <w:abstractNum w:abstractNumId="26">
+  <w:abstractNum w:abstractNumId="26" w15:restartNumberingAfterBreak="0">
     <w:nsid w:val="4B2513C5"/>
     <w:multiLevelType w:val="hybridMultilevel"/>
     <w:tmpl w:val="3FBED78E"/>
@@ -4749,7 +5127,7 @@
       </w:rPr>
     </w:lvl>
   </w:abstractNum>
-  <w:abstractNum w:abstractNumId="27">
+  <w:abstractNum w:abstractNumId="27" w15:restartNumberingAfterBreak="0">
     <w:nsid w:val="4DF86184"/>
     <w:multiLevelType w:val="hybridMultilevel"/>
     <w:tmpl w:val="86142854"/>
@@ -4862,7 +5240,7 @@
       </w:rPr>
     </w:lvl>
   </w:abstractNum>
-  <w:abstractNum w:abstractNumId="28">
+  <w:abstractNum w:abstractNumId="28" w15:restartNumberingAfterBreak="0">
     <w:nsid w:val="4E3510BA"/>
     <w:multiLevelType w:val="hybridMultilevel"/>
     <w:tmpl w:val="D87E02B0"/>
@@ -4975,7 +5353,7 @@
       </w:rPr>
     </w:lvl>
   </w:abstractNum>
-  <w:abstractNum w:abstractNumId="29">
+  <w:abstractNum w:abstractNumId="29" w15:restartNumberingAfterBreak="0">
     <w:nsid w:val="4E4F623D"/>
     <w:multiLevelType w:val="hybridMultilevel"/>
     <w:tmpl w:val="223E30C8"/>
@@ -5088,7 +5466,7 @@
       </w:rPr>
     </w:lvl>
   </w:abstractNum>
-  <w:abstractNum w:abstractNumId="30">
+  <w:abstractNum w:abstractNumId="30" w15:restartNumberingAfterBreak="0">
     <w:nsid w:val="546E50BE"/>
     <w:multiLevelType w:val="hybridMultilevel"/>
     <w:tmpl w:val="BECC4186"/>
@@ -5201,7 +5579,7 @@
       </w:rPr>
     </w:lvl>
   </w:abstractNum>
-  <w:abstractNum w:abstractNumId="31">
+  <w:abstractNum w:abstractNumId="31" w15:restartNumberingAfterBreak="0">
     <w:nsid w:val="567A4F83"/>
     <w:multiLevelType w:val="hybridMultilevel"/>
     <w:tmpl w:val="07C6A082"/>
@@ -5315,7 +5693,7 @@
       </w:rPr>
     </w:lvl>
   </w:abstractNum>
-  <w:abstractNum w:abstractNumId="32">
+  <w:abstractNum w:abstractNumId="32" w15:restartNumberingAfterBreak="0">
     <w:nsid w:val="594169A6"/>
     <w:multiLevelType w:val="hybridMultilevel"/>
     <w:tmpl w:val="AC5AA642"/>
@@ -5428,7 +5806,7 @@
       </w:rPr>
     </w:lvl>
   </w:abstractNum>
-  <w:abstractNum w:abstractNumId="33">
+  <w:abstractNum w:abstractNumId="33" w15:restartNumberingAfterBreak="0">
     <w:nsid w:val="5C32348B"/>
     <w:multiLevelType w:val="hybridMultilevel"/>
     <w:tmpl w:val="FFFFFFFF"/>
@@ -5514,7 +5892,7 @@
       </w:pPr>
     </w:lvl>
   </w:abstractNum>
-  <w:abstractNum w:abstractNumId="34">
+  <w:abstractNum w:abstractNumId="34" w15:restartNumberingAfterBreak="0">
     <w:nsid w:val="6303283F"/>
     <w:multiLevelType w:val="hybridMultilevel"/>
     <w:tmpl w:val="4CEEC066"/>
@@ -5627,7 +6005,7 @@
       </w:rPr>
     </w:lvl>
   </w:abstractNum>
-  <w:abstractNum w:abstractNumId="35">
+  <w:abstractNum w:abstractNumId="35" w15:restartNumberingAfterBreak="0">
     <w:nsid w:val="66907060"/>
     <w:multiLevelType w:val="hybridMultilevel"/>
     <w:tmpl w:val="E1400442"/>
@@ -5740,7 +6118,7 @@
       </w:rPr>
     </w:lvl>
   </w:abstractNum>
-  <w:abstractNum w:abstractNumId="36">
+  <w:abstractNum w:abstractNumId="36" w15:restartNumberingAfterBreak="0">
     <w:nsid w:val="69DE403C"/>
     <w:multiLevelType w:val="hybridMultilevel"/>
     <w:tmpl w:val="FFFFFFFF"/>
@@ -5853,7 +6231,7 @@
       </w:rPr>
     </w:lvl>
   </w:abstractNum>
-  <w:abstractNum w:abstractNumId="37">
+  <w:abstractNum w:abstractNumId="37" w15:restartNumberingAfterBreak="0">
     <w:nsid w:val="6A952552"/>
     <w:multiLevelType w:val="hybridMultilevel"/>
     <w:tmpl w:val="4E9C1C84"/>
@@ -5942,7 +6320,7 @@
       </w:pPr>
     </w:lvl>
   </w:abstractNum>
-  <w:abstractNum w:abstractNumId="38">
+  <w:abstractNum w:abstractNumId="38" w15:restartNumberingAfterBreak="0">
     <w:nsid w:val="6A9A5CC1"/>
     <w:multiLevelType w:val="hybridMultilevel"/>
     <w:tmpl w:val="A438AB34"/>
@@ -6031,7 +6409,7 @@
       </w:pPr>
     </w:lvl>
   </w:abstractNum>
-  <w:abstractNum w:abstractNumId="39">
+  <w:abstractNum w:abstractNumId="39" w15:restartNumberingAfterBreak="0">
     <w:nsid w:val="74FE002A"/>
     <w:multiLevelType w:val="hybridMultilevel"/>
     <w:tmpl w:val="E4E00414"/>
@@ -6144,7 +6522,7 @@
       </w:rPr>
     </w:lvl>
   </w:abstractNum>
-  <w:abstractNum w:abstractNumId="40">
+  <w:abstractNum w:abstractNumId="40" w15:restartNumberingAfterBreak="0">
     <w:nsid w:val="750C0C9C"/>
     <w:multiLevelType w:val="hybridMultilevel"/>
     <w:tmpl w:val="FFFFFFFF"/>
@@ -6257,7 +6635,7 @@
       </w:rPr>
     </w:lvl>
   </w:abstractNum>
-  <w:abstractNum w:abstractNumId="41">
+  <w:abstractNum w:abstractNumId="41" w15:restartNumberingAfterBreak="0">
     <w:nsid w:val="75174F3E"/>
     <w:multiLevelType w:val="hybridMultilevel"/>
     <w:tmpl w:val="632E4502"/>
@@ -6370,7 +6748,7 @@
       </w:rPr>
     </w:lvl>
   </w:abstractNum>
-  <w:abstractNum w:abstractNumId="42">
+  <w:abstractNum w:abstractNumId="42" w15:restartNumberingAfterBreak="0">
     <w:nsid w:val="771533DD"/>
     <w:multiLevelType w:val="hybridMultilevel"/>
     <w:tmpl w:val="84B6C96A"/>
@@ -6459,7 +6837,7 @@
       </w:pPr>
     </w:lvl>
   </w:abstractNum>
-  <w:abstractNum w:abstractNumId="43">
+  <w:abstractNum w:abstractNumId="43" w15:restartNumberingAfterBreak="0">
     <w:nsid w:val="7C8C5D0C"/>
     <w:multiLevelType w:val="hybridMultilevel"/>
     <w:tmpl w:val="FFFFFFFF"/>
@@ -7220,7 +7598,6 @@
       <w:spacing w:after="0" w:line="240" w:lineRule="auto"/>
     </w:pPr>
     <w:tblPr>
-      <w:tblInd w:w="0" w:type="dxa"/>
       <w:tblBorders>
         <w:top w:val="single" w:sz="4" w:space="0" w:color="000000" w:themeColor="text1"/>
         <w:left w:val="single" w:sz="4" w:space="0" w:color="000000" w:themeColor="text1"/>
@@ -7229,12 +7606,6 @@
         <w:insideH w:val="single" w:sz="4" w:space="0" w:color="000000" w:themeColor="text1"/>
         <w:insideV w:val="single" w:sz="4" w:space="0" w:color="000000" w:themeColor="text1"/>
       </w:tblBorders>
-      <w:tblCellMar>
-        <w:top w:w="0" w:type="dxa"/>
-        <w:left w:w="108" w:type="dxa"/>
-        <w:bottom w:w="0" w:type="dxa"/>
-        <w:right w:w="108" w:type="dxa"/>
-      </w:tblCellMar>
     </w:tblPr>
   </w:style>
   <w:style w:type="character" w:customStyle="1" w:styleId="HeaderChar">
@@ -7670,7 +8041,7 @@
 </file>
 
 <file path=customXml/itemProps1.xml><?xml version="1.0" encoding="utf-8"?>
-<ds:datastoreItem xmlns:ds="http://schemas.openxmlformats.org/officeDocument/2006/customXml" ds:itemID="{C517D6E5-F526-496D-8DFF-3930DC4E265F}">
+<ds:datastoreItem xmlns:ds="http://schemas.openxmlformats.org/officeDocument/2006/customXml" ds:itemID="{3E8DB6B6-6DF8-4F41-9171-18C18CA6675E}">
   <ds:schemaRefs>
     <ds:schemaRef ds:uri="http://schemas.openxmlformats.org/officeDocument/2006/bibliography"/>
   </ds:schemaRefs>

</xml_diff>